<commit_message>
Unit 1 Capstone - Experimental Design AirBNB
</commit_message>
<xml_diff>
--- a/Unit 1 Capstone.docx
+++ b/Unit 1 Capstone.docx
@@ -140,15 +140,77 @@
         </w:rPr>
         <w:t xml:space="preserve"> normally takes a 10% cut, the promotion would offer to reduce that to 5%. </w:t>
       </w:r>
-      <w:r>
-        <w:rPr>
-          <w:rFonts w:ascii="Arial" w:eastAsia="Times New Roman" w:hAnsi="Arial" w:cs="Arial"/>
-          <w:color w:val="222222"/>
-          <w:sz w:val="19"/>
-          <w:szCs w:val="19"/>
-        </w:rPr>
-        <w:t>The promotion will be valid for 30 days.</w:t>
-      </w:r>
+    </w:p>
+    <w:p>
+      <w:pPr>
+        <w:shd w:val="clear" w:color="auto" w:fill="FFFFFF"/>
+        <w:spacing w:after="0" w:line="240" w:lineRule="auto"/>
+        <w:rPr>
+          <w:rFonts w:ascii="Arial" w:eastAsia="Times New Roman" w:hAnsi="Arial" w:cs="Arial"/>
+          <w:color w:val="222222"/>
+          <w:sz w:val="19"/>
+          <w:szCs w:val="19"/>
+        </w:rPr>
+      </w:pPr>
+    </w:p>
+    <w:p>
+      <w:pPr>
+        <w:shd w:val="clear" w:color="auto" w:fill="FFFFFF"/>
+        <w:spacing w:after="0" w:line="240" w:lineRule="auto"/>
+        <w:rPr>
+          <w:rFonts w:ascii="Arial" w:eastAsia="Times New Roman" w:hAnsi="Arial" w:cs="Arial"/>
+          <w:color w:val="222222"/>
+          <w:sz w:val="19"/>
+          <w:szCs w:val="19"/>
+        </w:rPr>
+      </w:pPr>
+      <w:r>
+        <w:rPr>
+          <w:rFonts w:ascii="Arial" w:eastAsia="Times New Roman" w:hAnsi="Arial" w:cs="Arial"/>
+          <w:color w:val="222222"/>
+          <w:sz w:val="19"/>
+          <w:szCs w:val="19"/>
+        </w:rPr>
+        <w:t xml:space="preserve">The promotion will be valid for </w:t>
+      </w:r>
+      <w:r>
+        <w:rPr>
+          <w:rFonts w:ascii="Arial" w:eastAsia="Times New Roman" w:hAnsi="Arial" w:cs="Arial"/>
+          <w:color w:val="222222"/>
+          <w:sz w:val="19"/>
+          <w:szCs w:val="19"/>
+        </w:rPr>
+        <w:t xml:space="preserve">up to </w:t>
+      </w:r>
+      <w:r>
+        <w:rPr>
+          <w:rFonts w:ascii="Arial" w:eastAsia="Times New Roman" w:hAnsi="Arial" w:cs="Arial"/>
+          <w:color w:val="222222"/>
+          <w:sz w:val="19"/>
+          <w:szCs w:val="19"/>
+        </w:rPr>
+        <w:t>30 days</w:t>
+      </w:r>
+      <w:r>
+        <w:rPr>
+          <w:rFonts w:ascii="Arial" w:eastAsia="Times New Roman" w:hAnsi="Arial" w:cs="Arial"/>
+          <w:color w:val="222222"/>
+          <w:sz w:val="19"/>
+          <w:szCs w:val="19"/>
+        </w:rPr>
+        <w:t xml:space="preserve"> (we should do a check on mean/median conversion time from first looking at the listings to finished booking and make sure 30 days is a viable time frame)</w:t>
+      </w:r>
+      <w:r>
+        <w:rPr>
+          <w:rFonts w:ascii="Arial" w:eastAsia="Times New Roman" w:hAnsi="Arial" w:cs="Arial"/>
+          <w:color w:val="222222"/>
+          <w:sz w:val="19"/>
+          <w:szCs w:val="19"/>
+        </w:rPr>
+        <w:t>.</w:t>
+      </w:r>
+      <w:bookmarkStart w:id="0" w:name="_GoBack"/>
+      <w:bookmarkEnd w:id="0"/>
     </w:p>
     <w:p>
       <w:pPr>
@@ -2869,8 +2931,6 @@
         </w:rPr>
         <w:t xml:space="preserve"> production, technical, or severe business</w:t>
       </w:r>
-      <w:bookmarkStart w:id="0" w:name="_GoBack"/>
-      <w:bookmarkEnd w:id="0"/>
       <w:r>
         <w:rPr>
           <w:rFonts w:ascii="Arial" w:eastAsia="Times New Roman" w:hAnsi="Arial" w:cs="Arial"/>

</xml_diff>